<commit_message>
added data collecting mechanism
</commit_message>
<xml_diff>
--- a/Technical/Решение баллистических задач.docx
+++ b/Technical/Решение баллистических задач.docx
@@ -15553,25 +15553,7 @@
           <w:sz w:val="24"/>
           <w:szCs w:val="24"/>
         </w:rPr>
-        <w:t xml:space="preserve"> через межвитковое расстоян</w:t>
-      </w:r>
-      <w:proofErr w:type="spellStart"/>
-      <w:r>
-        <w:rPr>
-          <w:rFonts w:eastAsiaTheme="minorEastAsia"/>
-          <w:sz w:val="24"/>
-          <w:szCs w:val="24"/>
-        </w:rPr>
-        <w:t>ие</w:t>
-      </w:r>
-      <w:proofErr w:type="spellEnd"/>
-      <w:r>
-        <w:rPr>
-          <w:rFonts w:eastAsiaTheme="minorEastAsia"/>
-          <w:sz w:val="24"/>
-          <w:szCs w:val="24"/>
-        </w:rPr>
-        <w:t xml:space="preserve"> </w:t>
+        <w:t xml:space="preserve"> через межвитковое расстояние </w:t>
       </w:r>
       <m:oMath>
         <m:r>
@@ -17272,29 +17254,7 @@
           <w:szCs w:val="24"/>
           <w:shd w:val="clear" w:color="auto" w:fill="FFFFFF"/>
         </w:rPr>
-        <w:t xml:space="preserve"> и расположить их в порядке неубывания. Рассмотрим, как определяются времен пролета о</w:t>
-      </w:r>
-      <w:proofErr w:type="spellStart"/>
-      <w:r>
-        <w:rPr>
-          <w:rFonts w:eastAsiaTheme="minorEastAsia"/>
-          <w:color w:val="333333"/>
-          <w:sz w:val="24"/>
-          <w:szCs w:val="24"/>
-          <w:shd w:val="clear" w:color="auto" w:fill="FFFFFF"/>
-        </w:rPr>
-        <w:t>дного</w:t>
-      </w:r>
-      <w:proofErr w:type="spellEnd"/>
-      <w:r>
-        <w:rPr>
-          <w:rFonts w:eastAsiaTheme="minorEastAsia"/>
-          <w:color w:val="333333"/>
-          <w:sz w:val="24"/>
-          <w:szCs w:val="24"/>
-          <w:shd w:val="clear" w:color="auto" w:fill="FFFFFF"/>
-        </w:rPr>
-        <w:t xml:space="preserve"> спутника системы через его одноименные широтные узлы, т. е. узлы одной из систем </w:t>
+        <w:t xml:space="preserve"> и расположить их в порядке неубывания. Рассмотрим, как определяются времен пролета одного спутника системы через его одноименные широтные узлы, т. е. узлы одной из систем </w:t>
       </w:r>
       <w:r>
         <w:rPr>
@@ -31731,7 +31691,6 @@
         </w:rPr>
         <w:t>. Т</w:t>
       </w:r>
-      <w:proofErr w:type="spellStart"/>
       <w:r>
         <w:rPr>
           <w:rFonts w:eastAsiaTheme="minorEastAsia"/>
@@ -31741,7 +31700,6 @@
         </w:rPr>
         <w:t>огда</w:t>
       </w:r>
-      <w:proofErr w:type="spellEnd"/>
     </w:p>
     <w:p>
       <w:pPr>
@@ -31913,7 +31871,6 @@
         </w:rPr>
         <w:t xml:space="preserve"> е</w:t>
       </w:r>
-      <w:proofErr w:type="spellStart"/>
       <w:r>
         <w:rPr>
           <w:rFonts w:eastAsiaTheme="minorEastAsia"/>
@@ -31921,17 +31878,7 @@
           <w:sz w:val="24"/>
           <w:szCs w:val="24"/>
         </w:rPr>
-        <w:t>сть</w:t>
-      </w:r>
-      <w:proofErr w:type="spellEnd"/>
-      <w:r>
-        <w:rPr>
-          <w:rFonts w:eastAsiaTheme="minorEastAsia"/>
-          <w:bCs/>
-          <w:sz w:val="24"/>
-          <w:szCs w:val="24"/>
-        </w:rPr>
-        <w:t xml:space="preserve"> объединенная упорядоченная по не убыванию последовательность начала участков инвариантности.</w:t>
+        <w:t>сть объединенная упорядоченная по не убыванию последовательность начала участков инвариантности.</w:t>
       </w:r>
     </w:p>
     <w:p>
@@ -32399,27 +32346,7 @@
           <w:sz w:val="24"/>
           <w:szCs w:val="24"/>
         </w:rPr>
-        <w:t xml:space="preserve"> и последующее объединение найденных базовых потоков наблюдения с упорядочи</w:t>
-      </w:r>
-      <w:proofErr w:type="spellStart"/>
-      <w:r>
-        <w:rPr>
-          <w:rFonts w:eastAsiaTheme="minorEastAsia"/>
-          <w:bCs/>
-          <w:sz w:val="24"/>
-          <w:szCs w:val="24"/>
-        </w:rPr>
-        <w:t>ванием</w:t>
-      </w:r>
-      <w:proofErr w:type="spellEnd"/>
-      <w:r>
-        <w:rPr>
-          <w:rFonts w:eastAsiaTheme="minorEastAsia"/>
-          <w:bCs/>
-          <w:sz w:val="24"/>
-          <w:szCs w:val="24"/>
-        </w:rPr>
-        <w:t xml:space="preserve"> по не убыванию. Последовательное повторение последней операции позволяет определить количество сеансов наблюдения на каждом из участков инвариантности массива </w:t>
+        <w:t xml:space="preserve"> и последующее объединение найденных базовых потоков наблюдения с упорядочиванием по не убыванию. Последовательное повторение последней операции позволяет определить количество сеансов наблюдения на каждом из участков инвариантности массива </w:t>
       </w:r>
       <m:oMath>
         <m:sSubSup>
@@ -35960,18 +35887,8 @@
           <w:sz w:val="24"/>
           <w:szCs w:val="24"/>
         </w:rPr>
-        <w:t xml:space="preserve"> , то сохраняем момент на</w:t>
-      </w:r>
-      <w:proofErr w:type="spellStart"/>
-      <w:r>
-        <w:rPr>
-          <w:rFonts w:eastAsiaTheme="minorEastAsia"/>
-          <w:sz w:val="24"/>
-          <w:szCs w:val="24"/>
-        </w:rPr>
-        <w:t>блюдения</w:t>
-      </w:r>
-      <w:proofErr w:type="spellEnd"/>
+        <w:t xml:space="preserve"> , то сохраняем момент наблюдения</w:t>
+      </w:r>
     </w:p>
     <w:p>
       <w:pPr>
@@ -38602,7 +38519,6 @@
         </w:rPr>
         <w:t>, в который попад</w:t>
       </w:r>
-      <w:proofErr w:type="spellStart"/>
       <w:r>
         <w:rPr>
           <w:sz w:val="24"/>
@@ -38615,15 +38531,7 @@
           <w:sz w:val="24"/>
           <w:szCs w:val="24"/>
         </w:rPr>
-        <w:t>ет</w:t>
-      </w:r>
-      <w:proofErr w:type="spellEnd"/>
-      <w:r>
-        <w:rPr>
-          <w:sz w:val="24"/>
-          <w:szCs w:val="24"/>
-        </w:rPr>
-        <w:t xml:space="preserve"> спроецированное положение</w:t>
+        <w:t>ет спроецированное положение</w:t>
       </w:r>
       <w:r>
         <w:rPr>
@@ -41853,27 +41761,7 @@
           <w:sz w:val="24"/>
           <w:szCs w:val="24"/>
         </w:rPr>
-        <w:t xml:space="preserve"> воспользуем</w:t>
-      </w:r>
-      <w:proofErr w:type="spellStart"/>
-      <w:r>
-        <w:rPr>
-          <w:rFonts w:eastAsiaTheme="minorEastAsia"/>
-          <w:bCs/>
-          <w:sz w:val="24"/>
-          <w:szCs w:val="24"/>
-        </w:rPr>
-        <w:t>ся</w:t>
-      </w:r>
-      <w:proofErr w:type="spellEnd"/>
-      <w:r>
-        <w:rPr>
-          <w:rFonts w:eastAsiaTheme="minorEastAsia"/>
-          <w:bCs/>
-          <w:sz w:val="24"/>
-          <w:szCs w:val="24"/>
-        </w:rPr>
-        <w:t xml:space="preserve"> алгоритмом, представленным в решении задачи №2.</w:t>
+        <w:t xml:space="preserve"> воспользуемся алгоритмом, представленным в решении задачи №2.</w:t>
       </w:r>
       <w:r>
         <w:rPr>
@@ -42866,23 +42754,7 @@
           <w:sz w:val="24"/>
           <w:szCs w:val="24"/>
         </w:rPr>
-        <w:t>, определив наименьший общий делитель количества витков всех я</w:t>
-      </w:r>
-      <w:proofErr w:type="spellStart"/>
-      <w:r>
-        <w:rPr>
-          <w:sz w:val="24"/>
-          <w:szCs w:val="24"/>
-        </w:rPr>
-        <w:t>русов</w:t>
-      </w:r>
-      <w:proofErr w:type="spellEnd"/>
-      <w:r>
-        <w:rPr>
-          <w:sz w:val="24"/>
-          <w:szCs w:val="24"/>
-        </w:rPr>
-        <w:t xml:space="preserve"> системы</w:t>
+        <w:t>, определив наименьший общий делитель количества витков всех ярусов системы</w:t>
       </w:r>
     </w:p>
     <w:p>

</xml_diff>